<commit_message>
docs: restructure roadmap — marketplace-first positioning, glossary, page numbers
- Restructured Executive Summary: leads with business problem ($10.5B
  industry, no trusted marketplace) and solution (two-sided marketplace)
- Reordered Key Differentiators: marketplace/bidding first, AI as
  enhancement (not primary focus)
- Reordered Platform Capabilities: Bidding & Negotiation moved to 2.2,
  AI-Enhanced Search moved to 2.5
- Added Glossary with 14 RAV-coined terms and 7 industry terms
- Added document title, page numbers, and Last Updated timestamp
- Owner Dashboard listed before Executive Dashboard in BI section

Co-Authored-By: Claude Opus 4.6 <noreply@anthropic.com>
</commit_message>
<xml_diff>
--- a/docs/exports/RAV-Development-Status-Report-02222026.docx
+++ b/docs/exports/RAV-Development-Status-Report-02222026.docx
@@ -14,6 +14,21 @@
           <w:sz w:val="56"/>
         </w:rPr>
         <w:t>RENT-A-VACATION</w:t>
+      </w:r>
+    </w:p>
+    <w:p>
+      <w:pPr>
+        <w:spacing w:before="40" w:after="40"/>
+        <w:jc w:val="left"/>
+      </w:pPr>
+      <w:r>
+        <w:rPr>
+          <w:rFonts w:ascii="Calibri" w:hAnsi="Calibri"/>
+          <w:b/>
+          <w:color w:val="1D2E38"/>
+          <w:sz w:val="32"/>
+        </w:rPr>
+        <w:t>Development Status Report</w:t>
       </w:r>
     </w:p>
     <w:p>
@@ -183,6 +198,28 @@
           <w:sz w:val="20"/>
         </w:rPr>
         <w:t>Pre-Launch (Staff Only Mode — deployed to production, locked for internal testing)</w:t>
+      </w:r>
+    </w:p>
+    <w:p>
+      <w:pPr>
+        <w:spacing w:before="20" w:after="20"/>
+      </w:pPr>
+      <w:r>
+        <w:rPr>
+          <w:rFonts w:ascii="Calibri" w:hAnsi="Calibri"/>
+          <w:b/>
+          <w:color w:val="1D2E38"/>
+          <w:sz w:val="20"/>
+        </w:rPr>
+        <w:t xml:space="preserve">Last Updated: </w:t>
+      </w:r>
+      <w:r>
+        <w:rPr>
+          <w:rFonts w:ascii="Calibri" w:hAnsi="Calibri"/>
+          <w:color w:val="1D2E38"/>
+          <w:sz w:val="20"/>
+        </w:rPr>
+        <w:t>February 22, 2026 at 11:30 PM EST</w:t>
       </w:r>
     </w:p>
     <w:p/>
@@ -11943,6 +11980,7 @@
       </w:r>
     </w:p>
     <w:sectPr>
+      <w:footerReference w:type="default" r:id="rId10"/>
       <w:pgSz w:w="12240" w:h="15840"/>
       <w:pgMar w:top="1134" w:right="1417" w:bottom="1134" w:left="1417" w:header="720" w:footer="720" w:gutter="0"/>
       <w:cols w:space="720"/>
@@ -11950,6 +11988,52 @@
     </w:sectPr>
   </w:body>
 </w:document>
+</file>
+
+<file path=word/footer1.xml><?xml version="1.0" encoding="utf-8"?>
+<w:ftr xmlns:m="http://schemas.openxmlformats.org/officeDocument/2006/math" xmlns:mc="http://schemas.openxmlformats.org/markup-compatibility/2006" xmlns:mo="http://schemas.microsoft.com/office/mac/office/2008/main" xmlns:mv="urn:schemas-microsoft-com:mac:vml" xmlns:o="urn:schemas-microsoft-com:office:office" xmlns:r="http://schemas.openxmlformats.org/officeDocument/2006/relationships" xmlns:v="urn:schemas-microsoft-com:vml" xmlns:w10="urn:schemas-microsoft-com:office:word" xmlns:w14="http://schemas.microsoft.com/office/word/2010/wordml" xmlns:w="http://schemas.openxmlformats.org/wordprocessingml/2006/main" xmlns:wne="http://schemas.microsoft.com/office/word/2006/wordml" xmlns:wp14="http://schemas.microsoft.com/office/word/2010/wordprocessingDrawing" xmlns:wp="http://schemas.openxmlformats.org/drawingml/2006/wordprocessingDrawing" xmlns:wpc="http://schemas.microsoft.com/office/word/2010/wordprocessingCanvas" xmlns:wpg="http://schemas.microsoft.com/office/word/2010/wordprocessingGroup" xmlns:wpi="http://schemas.microsoft.com/office/word/2010/wordprocessingInk" xmlns:wps="http://schemas.microsoft.com/office/word/2010/wordprocessingShape" mc:Ignorable="w14 wp14">
+  <w:p>
+    <w:pPr>
+      <w:pStyle w:val="Footer"/>
+      <w:spacing w:before="0" w:after="0"/>
+      <w:jc w:val="center"/>
+    </w:pPr>
+    <w:r>
+      <w:rPr>
+        <w:rFonts w:ascii="Calibri" w:hAnsi="Calibri"/>
+        <w:color w:val="999999"/>
+        <w:sz w:val="16"/>
+      </w:rPr>
+      <w:t xml:space="preserve">Page </w:t>
+    </w:r>
+    <w:r>
+      <w:fldChar w:fldCharType="begin"/>
+    </w:r>
+    <w:r>
+      <w:instrText xml:space="preserve"> PAGE </w:instrText>
+    </w:r>
+    <w:r>
+      <w:fldChar w:fldCharType="end"/>
+    </w:r>
+    <w:r>
+      <w:rPr>
+        <w:rFonts w:ascii="Calibri" w:hAnsi="Calibri"/>
+        <w:color w:val="999999"/>
+        <w:sz w:val="16"/>
+      </w:rPr>
+      <w:t xml:space="preserve"> of </w:t>
+    </w:r>
+    <w:r>
+      <w:fldChar w:fldCharType="begin"/>
+    </w:r>
+    <w:r>
+      <w:instrText xml:space="preserve"> NUMPAGES </w:instrText>
+    </w:r>
+    <w:r>
+      <w:fldChar w:fldCharType="end"/>
+    </w:r>
+  </w:p>
+</w:ftr>
 </file>
 
 <file path=word/numbering.xml><?xml version="1.0" encoding="utf-8"?>

</xml_diff>